<commit_message>
20231009_latest class work exercises & CA1 progress
</commit_message>
<xml_diff>
--- a/s1_ca1/MSC_DA_InterGr_CA1_v8.docx
+++ b/s1_ca1/MSC_DA_InterGr_CA1_v8.docx
@@ -825,7 +825,21 @@
               <w:rPr>
                 <w:b/>
               </w:rPr>
-              <w:t>Data Visualisation and Preparation  Module page</w:t>
+              <w:t xml:space="preserve">Data Visualisation and </w:t>
+            </w:r>
+            <w:proofErr w:type="gramStart"/>
+            <w:r>
+              <w:rPr>
+                <w:b/>
+              </w:rPr>
+              <w:t>Preparation  Module</w:t>
+            </w:r>
+            <w:proofErr w:type="gramEnd"/>
+            <w:r>
+              <w:rPr>
+                <w:b/>
+              </w:rPr>
+              <w:t xml:space="preserve"> page</w:t>
             </w:r>
           </w:p>
         </w:tc>
@@ -885,7 +899,21 @@
               <w:rPr>
                 <w:i/>
               </w:rPr>
-              <w:t>Expected files : Written report (word</w:t>
+              <w:t xml:space="preserve">Expected </w:t>
+            </w:r>
+            <w:proofErr w:type="gramStart"/>
+            <w:r>
+              <w:rPr>
+                <w:i/>
+              </w:rPr>
+              <w:t>files :</w:t>
+            </w:r>
+            <w:proofErr w:type="gramEnd"/>
+            <w:r>
+              <w:rPr>
+                <w:i/>
+              </w:rPr>
+              <w:t xml:space="preserve"> Written report (word</w:t>
             </w:r>
             <w:r>
               <w:rPr>
@@ -897,7 +925,21 @@
               <w:rPr>
                 <w:i/>
               </w:rPr>
-              <w:t>) ,Code files (Jupyter notebook ONLY</w:t>
+              <w:t>) ,Code files (</w:t>
+            </w:r>
+            <w:proofErr w:type="spellStart"/>
+            <w:r>
+              <w:rPr>
+                <w:i/>
+              </w:rPr>
+              <w:t>Jupyter</w:t>
+            </w:r>
+            <w:proofErr w:type="spellEnd"/>
+            <w:r>
+              <w:rPr>
+                <w:i/>
+              </w:rPr>
+              <w:t xml:space="preserve"> notebook ONLY</w:t>
             </w:r>
             <w:r>
               <w:rPr>
@@ -934,7 +976,21 @@
               <w:rPr>
                 <w:i/>
               </w:rPr>
-              <w:t>Note that the maximum number of Jupyter Notebooks is 4</w:t>
+              <w:t xml:space="preserve">Note that the maximum number of </w:t>
+            </w:r>
+            <w:proofErr w:type="spellStart"/>
+            <w:r>
+              <w:rPr>
+                <w:i/>
+              </w:rPr>
+              <w:t>Jupyter</w:t>
+            </w:r>
+            <w:proofErr w:type="spellEnd"/>
+            <w:r>
+              <w:rPr>
+                <w:i/>
+              </w:rPr>
+              <w:t xml:space="preserve"> Notebooks is 4</w:t>
             </w:r>
           </w:p>
           <w:p>
@@ -2694,7 +2750,23 @@
           <w:sz w:val="28"/>
           <w:szCs w:val="28"/>
         </w:rPr>
-        <w:t xml:space="preserve">Data preparation and Visualization : </w:t>
+        <w:t xml:space="preserve">Data preparation and </w:t>
+      </w:r>
+      <w:proofErr w:type="gramStart"/>
+      <w:r>
+        <w:rPr>
+          <w:sz w:val="28"/>
+          <w:szCs w:val="28"/>
+        </w:rPr>
+        <w:t>Visualization :</w:t>
+      </w:r>
+      <w:proofErr w:type="gramEnd"/>
+      <w:r>
+        <w:rPr>
+          <w:sz w:val="28"/>
+          <w:szCs w:val="28"/>
+        </w:rPr>
+        <w:t xml:space="preserve"> </w:t>
       </w:r>
       <w:r>
         <w:rPr>
@@ -2886,7 +2958,15 @@
         <w:jc w:val="both"/>
       </w:pPr>
       <w:r>
-        <w:t xml:space="preserve">Explain which project management framework  (CRISP-DM, KDD or SEMMA) is required for a data science project. Discuss and justify with real-life scenarios. Provide an explanation of why you chose a supervised, unsupervised, or semi-supervised machine learning technique for the dataset you used for ML modeling. </w:t>
+        <w:t xml:space="preserve">Explain which project management framework (CRISP-DM, KDD or SEMMA) is required for a data science project. Discuss and justify with real-life scenarios. Provide an explanation of why you chose a supervised, unsupervised, or semi-supervised machine learning technique for the dataset you used for ML </w:t>
+      </w:r>
+      <w:proofErr w:type="spellStart"/>
+      <w:r>
+        <w:t>modeling</w:t>
+      </w:r>
+      <w:proofErr w:type="spellEnd"/>
+      <w:r>
+        <w:t xml:space="preserve">. </w:t>
       </w:r>
       <w:r>
         <w:rPr>
@@ -2910,7 +2990,23 @@
       </w:r>
       <w:r>
         <w:lastRenderedPageBreak/>
-        <w:t xml:space="preserve">hyperparameters for the optimal outcomes of Machine Learning models using an approach of hyperparameter tunning, such as GridSearchCV or RandomizedSearchCV. </w:t>
+        <w:t xml:space="preserve">hyperparameters for the optimal outcomes of Machine Learning models using an approach of hyperparameter tunning, such as </w:t>
+      </w:r>
+      <w:proofErr w:type="spellStart"/>
+      <w:r>
+        <w:t>GridSearchCV</w:t>
+      </w:r>
+      <w:proofErr w:type="spellEnd"/>
+      <w:r>
+        <w:t xml:space="preserve"> or </w:t>
+      </w:r>
+      <w:proofErr w:type="spellStart"/>
+      <w:r>
+        <w:t>RandomizedSearchCV</w:t>
+      </w:r>
+      <w:proofErr w:type="spellEnd"/>
+      <w:r>
+        <w:t xml:space="preserve">. </w:t>
       </w:r>
       <w:r>
         <w:rPr>
@@ -2930,7 +3026,15 @@
         <w:jc w:val="both"/>
       </w:pPr>
       <w:r>
-        <w:t xml:space="preserve">Show the results of two or more ML modeling comparisons in a table or graph format. Review and critically examine the machine learning models' performance based on the selected metric for supervised, unsupervised, and semi-supervised approaches. </w:t>
+        <w:t xml:space="preserve">Show the results of two or more ML </w:t>
+      </w:r>
+      <w:proofErr w:type="spellStart"/>
+      <w:r>
+        <w:t>modeling</w:t>
+      </w:r>
+      <w:proofErr w:type="spellEnd"/>
+      <w:r>
+        <w:t xml:space="preserve"> comparisons in a table or graph format. Review and critically examine the machine learning models' performance based on the selected metric for supervised, unsupervised, and semi-supervised approaches. </w:t>
       </w:r>
       <w:r>
         <w:rPr>
@@ -2974,7 +3078,25 @@
           <w:sz w:val="28"/>
           <w:szCs w:val="28"/>
         </w:rPr>
-        <w:t xml:space="preserve">Programming: : </w:t>
+        <w:t>Programming</w:t>
+      </w:r>
+      <w:proofErr w:type="gramStart"/>
+      <w:r>
+        <w:rPr>
+          <w:b/>
+          <w:sz w:val="28"/>
+          <w:szCs w:val="28"/>
+        </w:rPr>
+        <w:t>: :</w:t>
+      </w:r>
+      <w:proofErr w:type="gramEnd"/>
+      <w:r>
+        <w:rPr>
+          <w:b/>
+          <w:sz w:val="28"/>
+          <w:szCs w:val="28"/>
+        </w:rPr>
+        <w:t xml:space="preserve"> </w:t>
       </w:r>
       <w:r>
         <w:rPr>
@@ -2993,7 +3115,15 @@
         <w:spacing w:after="440"/>
       </w:pPr>
       <w:r>
-        <w:t xml:space="preserve">The project must be explored programmatically, this means that you must implement suitable Python tools (code and/or libraries) to complete the analysis required. All of this is to be implemented in a Jupyter Notebook. Your codebook should be properly annotated. The project documentation must include sound justifications and explanation of your code choices (code quality standards should also be applied). </w:t>
+        <w:t xml:space="preserve">The project must be explored programmatically, this means that you must implement suitable Python tools (code and/or libraries) to complete the analysis required. All of this is to be implemented in a </w:t>
+      </w:r>
+      <w:proofErr w:type="spellStart"/>
+      <w:r>
+        <w:t>Jupyter</w:t>
+      </w:r>
+      <w:proofErr w:type="spellEnd"/>
+      <w:r>
+        <w:t xml:space="preserve"> Notebook. Your codebook should be properly annotated. The project documentation must include sound justifications and explanation of your code choices (code quality standards should also be applied). </w:t>
       </w:r>
       <w:r>
         <w:rPr>
@@ -3176,7 +3306,15 @@
         <w:spacing w:after="0"/>
       </w:pPr>
       <w:r>
-        <w:t>Code in a Jupyter Notebook file only but may be referenced in the word document.</w:t>
+        <w:t xml:space="preserve">Code in a </w:t>
+      </w:r>
+      <w:proofErr w:type="spellStart"/>
+      <w:r>
+        <w:t>Jupyter</w:t>
+      </w:r>
+      <w:proofErr w:type="spellEnd"/>
+      <w:r>
+        <w:t xml:space="preserve"> Notebook file only but may be referenced in the word document.</w:t>
       </w:r>
     </w:p>
     <w:p>
@@ -3436,7 +3574,21 @@
         <w:rPr>
           <w:color w:val="000000"/>
         </w:rPr>
-        <w:t xml:space="preserve">Following receipt of feedback, where a student believes there has been an error in the marks or feedback received, they should avail of the recheck and review process and should not attempt to get a revised mark / feedback by directly approaching the lecturer. Lecturers are not authorised to amend published marks outside of the recheck and review process or the Board of Examiners process. </w:t>
+        <w:t xml:space="preserve">Following receipt of feedback, where a student believes there has been an error in the marks or feedback received, they should avail of the recheck and review process and should not attempt to get </w:t>
+      </w:r>
+      <w:proofErr w:type="gramStart"/>
+      <w:r>
+        <w:rPr>
+          <w:color w:val="000000"/>
+        </w:rPr>
+        <w:t>a revised mark / feedback</w:t>
+      </w:r>
+      <w:proofErr w:type="gramEnd"/>
+      <w:r>
+        <w:rPr>
+          <w:color w:val="000000"/>
+        </w:rPr>
+        <w:t xml:space="preserve"> by directly approaching the lecturer. Lecturers are not authorised to amend published marks outside of the recheck and review process or the Board of Examiners process. </w:t>
       </w:r>
     </w:p>
     <w:p>

</xml_diff>